<commit_message>
Module afgerond word document is up2date
Finaal verslag van de module LoginEnRegistratie + Gebruikersbeheer
</commit_message>
<xml_diff>
--- a/Analyse/LoginEnRegistratie/LoginEnRegistratieModule.docx
+++ b/Analyse/LoginEnRegistratie/LoginEnRegistratieModule.docx
@@ -18,14 +18,12 @@
       <w:pPr>
         <w:pStyle w:val="Kop2"/>
       </w:pPr>
-      <w:proofErr w:type="spellStart"/>
       <w:r>
         <w:t>Us</w:t>
       </w:r>
       <w:r>
         <w:t>ecase</w:t>
       </w:r>
-      <w:proofErr w:type="spellEnd"/>
       <w:r>
         <w:t xml:space="preserve"> beschrijving</w:t>
       </w:r>
@@ -57,16 +55,28 @@
         <w:t xml:space="preserve"> de klant </w:t>
       </w:r>
       <w:r>
-        <w:t>zijn bestellingen wilt afrekenen of hij/zij zich wenst te registreren/inloggen via de landing pagina.</w:t>
+        <w:t>zijn bestellingen wilt afrekenen</w:t>
+      </w:r>
+      <w:r>
+        <w:t xml:space="preserve"> of door de management module.</w:t>
       </w:r>
     </w:p>
     <w:p/>
     <w:p>
       <w:r>
-        <w:t>Op het loginscherm kan de klant zijn accountnaam selecteren via een alfabetisch geordende lijst of uit de lijst met meest recente gebruik</w:t>
+        <w:t>Op het loginscherm kan de klant zijn accountnaam</w:t>
+      </w:r>
+      <w:r>
+        <w:t xml:space="preserve"> ingeven,</w:t>
+      </w:r>
+      <w:r>
+        <w:t xml:space="preserve"> selecteren via een alfabetisch geordende lijst of uit de lijst met meest recente gebruik</w:t>
       </w:r>
       <w:r>
         <w:t>ers</w:t>
+      </w:r>
+      <w:r>
+        <w:t xml:space="preserve"> selecteren.</w:t>
       </w:r>
     </w:p>
     <w:p/>
@@ -135,15 +145,7 @@
         </w:numPr>
       </w:pPr>
       <w:r>
-        <w:t xml:space="preserve">Bij niet </w:t>
-      </w:r>
-      <w:proofErr w:type="spellStart"/>
-      <w:r>
-        <w:t>localhost</w:t>
-      </w:r>
-      <w:proofErr w:type="spellEnd"/>
-      <w:r>
-        <w:t xml:space="preserve"> verbindin</w:t>
+        <w:t>Bij niet localhost verbindin</w:t>
       </w:r>
       <w:r>
         <w:t>g, blokkeren we de gebruiker na 3 foute inlogpogingen.</w:t>
@@ -268,13 +270,8 @@
           </wp:anchor>
         </w:drawing>
       </w:r>
-      <w:proofErr w:type="spellStart"/>
-      <w:r>
-        <w:t>Usecase</w:t>
-      </w:r>
-      <w:proofErr w:type="spellEnd"/>
-      <w:r>
-        <w:t xml:space="preserve"> Diagram</w:t>
+      <w:r>
+        <w:t>Usecase Diagram</w:t>
       </w:r>
     </w:p>
     <w:p/>
@@ -523,13 +520,7 @@
         <w:rPr>
           <w:lang w:val="nl-NL"/>
         </w:rPr>
-        <w:t>Het account wordt rechtstreeks aangemaakt door een administrator/beheerder, hier is geen bevestiging van nodig door de klant.</w:t>
-      </w:r>
-      <w:r>
-        <w:rPr>
-          <w:lang w:val="nl-NL"/>
-        </w:rPr>
-        <w:t xml:space="preserve"> </w:t>
+        <w:t xml:space="preserve">Het account wordt rechtstreeks aangemaakt door een administrator/beheerder, hier is geen bevestiging van nodig door de klant. </w:t>
       </w:r>
     </w:p>
     <w:p>
@@ -921,51 +912,32 @@
     </w:p>
     <w:p>
       <w:pPr>
-        <w:rPr>
-          <w:lang w:val="nl-NL"/>
-        </w:rPr>
-      </w:pPr>
-    </w:p>
-    <w:p>
-      <w:pPr>
-        <w:rPr>
-          <w:lang w:val="nl-NL"/>
-        </w:rPr>
-      </w:pPr>
-    </w:p>
-    <w:p>
-      <w:pPr>
         <w:pStyle w:val="Kop1"/>
       </w:pPr>
       <w:r>
-        <w:t>Prototype</w:t>
+        <w:t>Activiteiten diagram</w:t>
+      </w:r>
+    </w:p>
+    <w:p>
+      <w:pPr>
+        <w:pStyle w:val="Kop2"/>
+      </w:pPr>
+      <w:r>
+        <w:t>Login en registratie</w:t>
       </w:r>
     </w:p>
     <w:p/>
-    <w:p>
-      <w:pPr>
-        <w:pStyle w:val="Kop2"/>
-      </w:pPr>
-      <w:r>
-        <w:t>Landing pagina</w:t>
-      </w:r>
-    </w:p>
     <w:p/>
     <w:p>
-      <w:pPr>
-        <w:rPr>
-          <w:lang w:val="nl-NL"/>
-        </w:rPr>
-      </w:pPr>
-      <w:r>
-        <w:rPr>
-          <w:lang w:val="nl-NL"/>
+      <w:r>
+        <w:rPr>
+          <w:noProof/>
         </w:rPr>
         <w:drawing>
-          <wp:inline distT="0" distB="0" distL="0" distR="0" wp14:anchorId="5DFF0F64" wp14:editId="0879B036">
-            <wp:extent cx="3424957" cy="1945844"/>
-            <wp:effectExtent l="0" t="0" r="4445" b="0"/>
-            <wp:docPr id="3" name="Afbeelding 3"/>
+          <wp:inline distT="0" distB="0" distL="0" distR="0" wp14:anchorId="0840B8B5" wp14:editId="1C16BBB5">
+            <wp:extent cx="5438775" cy="5248275"/>
+            <wp:effectExtent l="0" t="0" r="9525" b="9525"/>
+            <wp:docPr id="2" name="Afbeelding 2"/>
             <wp:cNvGraphicFramePr>
               <a:graphicFrameLocks xmlns:a="http://schemas.openxmlformats.org/drawingml/2006/main" noChangeAspect="1"/>
             </wp:cNvGraphicFramePr>
@@ -973,89 +945,11 @@
               <a:graphicData uri="http://schemas.openxmlformats.org/drawingml/2006/picture">
                 <pic:pic xmlns:pic="http://schemas.openxmlformats.org/drawingml/2006/picture">
                   <pic:nvPicPr>
-                    <pic:cNvPr id="1" name=""/>
+                    <pic:cNvPr id="2" name="Afbeelding 2"/>
                     <pic:cNvPicPr/>
                   </pic:nvPicPr>
                   <pic:blipFill>
-                    <a:blip r:embed="rId7"/>
-                    <a:stretch>
-                      <a:fillRect/>
-                    </a:stretch>
-                  </pic:blipFill>
-                  <pic:spPr>
-                    <a:xfrm>
-                      <a:off x="0" y="0"/>
-                      <a:ext cx="3529581" cy="2005285"/>
-                    </a:xfrm>
-                    <a:prstGeom prst="rect">
-                      <a:avLst/>
-                    </a:prstGeom>
-                  </pic:spPr>
-                </pic:pic>
-              </a:graphicData>
-            </a:graphic>
-          </wp:inline>
-        </w:drawing>
-      </w:r>
-    </w:p>
-    <w:p>
-      <w:pPr>
-        <w:pStyle w:val="Kop2"/>
-        <w:rPr>
-          <w:lang w:val="nl-NL"/>
-        </w:rPr>
-      </w:pPr>
-      <w:r>
-        <w:rPr>
-          <w:lang w:val="nl-NL"/>
-        </w:rPr>
-        <w:t>Login module</w:t>
-      </w:r>
-    </w:p>
-    <w:p>
-      <w:pPr>
-        <w:pStyle w:val="Kop2"/>
-        <w:rPr>
-          <w:lang w:val="nl-NL"/>
-        </w:rPr>
-      </w:pPr>
-    </w:p>
-    <w:p>
-      <w:pPr>
-        <w:pStyle w:val="Kop2"/>
-        <w:rPr>
-          <w:lang w:val="nl-NL"/>
-        </w:rPr>
-      </w:pPr>
-      <w:r>
-        <w:rPr>
-          <w:lang w:val="nl-NL"/>
-        </w:rPr>
-        <w:drawing>
-          <wp:anchor distT="0" distB="0" distL="114300" distR="114300" simplePos="0" relativeHeight="251659264" behindDoc="0" locked="0" layoutInCell="1" allowOverlap="1" wp14:anchorId="10824D98" wp14:editId="63352D43">
-            <wp:simplePos x="0" y="0"/>
-            <wp:positionH relativeFrom="column">
-              <wp:posOffset>3729482</wp:posOffset>
-            </wp:positionH>
-            <wp:positionV relativeFrom="paragraph">
-              <wp:posOffset>672465</wp:posOffset>
-            </wp:positionV>
-            <wp:extent cx="1952625" cy="826135"/>
-            <wp:effectExtent l="0" t="0" r="9525" b="0"/>
-            <wp:wrapNone/>
-            <wp:docPr id="9" name="Afbeelding 9"/>
-            <wp:cNvGraphicFramePr>
-              <a:graphicFrameLocks xmlns:a="http://schemas.openxmlformats.org/drawingml/2006/main" noChangeAspect="1"/>
-            </wp:cNvGraphicFramePr>
-            <a:graphic xmlns:a="http://schemas.openxmlformats.org/drawingml/2006/main">
-              <a:graphicData uri="http://schemas.openxmlformats.org/drawingml/2006/picture">
-                <pic:pic xmlns:pic="http://schemas.openxmlformats.org/drawingml/2006/picture">
-                  <pic:nvPicPr>
-                    <pic:cNvPr id="1" name=""/>
-                    <pic:cNvPicPr/>
-                  </pic:nvPicPr>
-                  <pic:blipFill>
-                    <a:blip r:embed="rId8" cstate="print">
+                    <a:blip r:embed="rId7">
                       <a:extLst>
                         <a:ext uri="{28A0092B-C50C-407E-A947-70E740481C1C}">
                           <a14:useLocalDpi xmlns:a14="http://schemas.microsoft.com/office/drawing/2010/main" val="0"/>
@@ -1069,7 +963,7 @@
                   <pic:spPr>
                     <a:xfrm>
                       <a:off x="0" y="0"/>
-                      <a:ext cx="1952625" cy="826135"/>
+                      <a:ext cx="5438775" cy="5248275"/>
                     </a:xfrm>
                     <a:prstGeom prst="rect">
                       <a:avLst/>
@@ -1078,18 +972,135 @@
                 </pic:pic>
               </a:graphicData>
             </a:graphic>
-          </wp:anchor>
+          </wp:inline>
         </w:drawing>
       </w:r>
-      <w:r>
-        <w:rPr>
-          <w:lang w:val="nl-NL"/>
+    </w:p>
+    <w:p>
+      <w:r>
+        <w:br w:type="page"/>
+      </w:r>
+    </w:p>
+    <w:p/>
+    <w:p>
+      <w:pPr>
+        <w:pStyle w:val="Kop2"/>
+      </w:pPr>
+      <w:r>
+        <w:t>Beheerderpaneel – gebruikers</w:t>
+      </w:r>
+    </w:p>
+    <w:p/>
+    <w:p/>
+    <w:p>
+      <w:r>
+        <w:rPr>
+          <w:noProof/>
         </w:rPr>
         <w:drawing>
-          <wp:inline distT="0" distB="0" distL="0" distR="0" wp14:anchorId="0846C114" wp14:editId="4D40A3B1">
-            <wp:extent cx="3438144" cy="2169405"/>
-            <wp:effectExtent l="0" t="0" r="0" b="2540"/>
-            <wp:docPr id="4" name="Afbeelding 4"/>
+          <wp:inline distT="0" distB="0" distL="0" distR="0" wp14:anchorId="77C362E6" wp14:editId="1CFCEE38">
+            <wp:extent cx="5219700" cy="7439025"/>
+            <wp:effectExtent l="0" t="0" r="0" b="9525"/>
+            <wp:docPr id="10" name="Afbeelding 10"/>
+            <wp:cNvGraphicFramePr>
+              <a:graphicFrameLocks xmlns:a="http://schemas.openxmlformats.org/drawingml/2006/main" noChangeAspect="1"/>
+            </wp:cNvGraphicFramePr>
+            <a:graphic xmlns:a="http://schemas.openxmlformats.org/drawingml/2006/main">
+              <a:graphicData uri="http://schemas.openxmlformats.org/drawingml/2006/picture">
+                <pic:pic xmlns:pic="http://schemas.openxmlformats.org/drawingml/2006/picture">
+                  <pic:nvPicPr>
+                    <pic:cNvPr id="10" name="Afbeelding 10"/>
+                    <pic:cNvPicPr/>
+                  </pic:nvPicPr>
+                  <pic:blipFill>
+                    <a:blip r:embed="rId8">
+                      <a:extLst>
+                        <a:ext uri="{28A0092B-C50C-407E-A947-70E740481C1C}">
+                          <a14:useLocalDpi xmlns:a14="http://schemas.microsoft.com/office/drawing/2010/main" val="0"/>
+                        </a:ext>
+                      </a:extLst>
+                    </a:blip>
+                    <a:stretch>
+                      <a:fillRect/>
+                    </a:stretch>
+                  </pic:blipFill>
+                  <pic:spPr>
+                    <a:xfrm>
+                      <a:off x="0" y="0"/>
+                      <a:ext cx="5219700" cy="7439025"/>
+                    </a:xfrm>
+                    <a:prstGeom prst="rect">
+                      <a:avLst/>
+                    </a:prstGeom>
+                  </pic:spPr>
+                </pic:pic>
+              </a:graphicData>
+            </a:graphic>
+          </wp:inline>
+        </w:drawing>
+      </w:r>
+    </w:p>
+    <w:p>
+      <w:pPr>
+        <w:rPr>
+          <w:lang w:val="nl-NL"/>
+        </w:rPr>
+      </w:pPr>
+    </w:p>
+    <w:p>
+      <w:pPr>
+        <w:rPr>
+          <w:lang w:val="nl-NL"/>
+        </w:rPr>
+      </w:pPr>
+      <w:r>
+        <w:rPr>
+          <w:lang w:val="nl-NL"/>
+        </w:rPr>
+        <w:br w:type="page"/>
+      </w:r>
+    </w:p>
+    <w:p>
+      <w:pPr>
+        <w:rPr>
+          <w:lang w:val="nl-NL"/>
+        </w:rPr>
+      </w:pPr>
+    </w:p>
+    <w:p>
+      <w:pPr>
+        <w:pStyle w:val="Kop1"/>
+      </w:pPr>
+      <w:r>
+        <w:t>Prototype</w:t>
+      </w:r>
+    </w:p>
+    <w:p/>
+    <w:p>
+      <w:pPr>
+        <w:pStyle w:val="Kop2"/>
+      </w:pPr>
+      <w:r>
+        <w:t>Landing pagina</w:t>
+      </w:r>
+    </w:p>
+    <w:p/>
+    <w:p>
+      <w:pPr>
+        <w:rPr>
+          <w:lang w:val="nl-NL"/>
+        </w:rPr>
+      </w:pPr>
+      <w:r>
+        <w:rPr>
+          <w:noProof/>
+          <w:lang w:val="nl-NL"/>
+        </w:rPr>
+        <w:drawing>
+          <wp:inline distT="0" distB="0" distL="0" distR="0" wp14:anchorId="5DFF0F64" wp14:editId="5EE47E8B">
+            <wp:extent cx="6203171" cy="3524250"/>
+            <wp:effectExtent l="0" t="0" r="7620" b="0"/>
+            <wp:docPr id="3" name="Afbeelding 3"/>
             <wp:cNvGraphicFramePr>
               <a:graphicFrameLocks xmlns:a="http://schemas.openxmlformats.org/drawingml/2006/main" noChangeAspect="1"/>
             </wp:cNvGraphicFramePr>
@@ -1109,7 +1120,7 @@
                   <pic:spPr>
                     <a:xfrm>
                       <a:off x="0" y="0"/>
-                      <a:ext cx="3589793" cy="2265093"/>
+                      <a:ext cx="6402002" cy="3637213"/>
                     </a:xfrm>
                     <a:prstGeom prst="rect">
                       <a:avLst/>
@@ -1124,26 +1135,6 @@
     </w:p>
     <w:p>
       <w:pPr>
-        <w:rPr>
-          <w:lang w:val="nl-NL"/>
-        </w:rPr>
-      </w:pPr>
-    </w:p>
-    <w:p>
-      <w:pPr>
-        <w:rPr>
-          <w:lang w:val="nl-NL"/>
-        </w:rPr>
-      </w:pPr>
-      <w:r>
-        <w:rPr>
-          <w:lang w:val="nl-NL"/>
-        </w:rPr>
-        <w:br w:type="page"/>
-      </w:r>
-    </w:p>
-    <w:p>
-      <w:pPr>
         <w:pStyle w:val="Kop2"/>
         <w:rPr>
           <w:lang w:val="nl-NL"/>
@@ -1153,16 +1144,8 @@
         <w:rPr>
           <w:lang w:val="nl-NL"/>
         </w:rPr>
-        <w:lastRenderedPageBreak/>
-        <w:t>Registratie module</w:t>
-      </w:r>
-    </w:p>
-    <w:p>
-      <w:pPr>
-        <w:rPr>
-          <w:lang w:val="nl-NL"/>
-        </w:rPr>
-      </w:pPr>
+        <w:t>Login module</w:t>
+      </w:r>
     </w:p>
     <w:p>
       <w:pPr>
@@ -1171,15 +1154,32 @@
           <w:lang w:val="nl-NL"/>
         </w:rPr>
       </w:pPr>
-      <w:r>
-        <w:rPr>
+    </w:p>
+    <w:p>
+      <w:pPr>
+        <w:pStyle w:val="Kop2"/>
+        <w:rPr>
+          <w:lang w:val="nl-NL"/>
+        </w:rPr>
+      </w:pPr>
+      <w:r>
+        <w:rPr>
+          <w:noProof/>
           <w:lang w:val="nl-NL"/>
         </w:rPr>
         <w:drawing>
-          <wp:inline distT="0" distB="0" distL="0" distR="0" wp14:anchorId="147767AF" wp14:editId="51CF8D26">
-            <wp:extent cx="3457283" cy="2450592"/>
-            <wp:effectExtent l="0" t="0" r="0" b="6985"/>
-            <wp:docPr id="5" name="Afbeelding 5"/>
+          <wp:anchor distT="0" distB="0" distL="114300" distR="114300" simplePos="0" relativeHeight="251659264" behindDoc="0" locked="0" layoutInCell="1" allowOverlap="1" wp14:anchorId="10824D98" wp14:editId="43BD703D">
+            <wp:simplePos x="0" y="0"/>
+            <wp:positionH relativeFrom="column">
+              <wp:posOffset>2233295</wp:posOffset>
+            </wp:positionH>
+            <wp:positionV relativeFrom="paragraph">
+              <wp:posOffset>2691130</wp:posOffset>
+            </wp:positionV>
+            <wp:extent cx="4097361" cy="1733550"/>
+            <wp:effectExtent l="0" t="0" r="0" b="0"/>
+            <wp:wrapNone/>
+            <wp:docPr id="9" name="Afbeelding 9"/>
             <wp:cNvGraphicFramePr>
               <a:graphicFrameLocks xmlns:a="http://schemas.openxmlformats.org/drawingml/2006/main" noChangeAspect="1"/>
             </wp:cNvGraphicFramePr>
@@ -1191,7 +1191,13 @@
                     <pic:cNvPicPr/>
                   </pic:nvPicPr>
                   <pic:blipFill>
-                    <a:blip r:embed="rId10"/>
+                    <a:blip r:embed="rId10" cstate="print">
+                      <a:extLst>
+                        <a:ext uri="{28A0092B-C50C-407E-A947-70E740481C1C}">
+                          <a14:useLocalDpi xmlns:a14="http://schemas.microsoft.com/office/drawing/2010/main" val="0"/>
+                        </a:ext>
+                      </a:extLst>
+                    </a:blip>
                     <a:stretch>
                       <a:fillRect/>
                     </a:stretch>
@@ -1199,7 +1205,7 @@
                   <pic:spPr>
                     <a:xfrm>
                       <a:off x="0" y="0"/>
-                      <a:ext cx="3524266" cy="2498071"/>
+                      <a:ext cx="4097361" cy="1733550"/>
                     </a:xfrm>
                     <a:prstGeom prst="rect">
                       <a:avLst/>
@@ -1208,42 +1214,25 @@
                 </pic:pic>
               </a:graphicData>
             </a:graphic>
-          </wp:inline>
+            <wp14:sizeRelH relativeFrom="margin">
+              <wp14:pctWidth>0</wp14:pctWidth>
+            </wp14:sizeRelH>
+            <wp14:sizeRelV relativeFrom="margin">
+              <wp14:pctHeight>0</wp14:pctHeight>
+            </wp14:sizeRelV>
+          </wp:anchor>
         </w:drawing>
       </w:r>
-    </w:p>
-    <w:p>
-      <w:pPr>
-        <w:pStyle w:val="Kop2"/>
-        <w:rPr>
-          <w:lang w:val="nl-NL"/>
-        </w:rPr>
-      </w:pPr>
-    </w:p>
-    <w:p>
-      <w:pPr>
-        <w:pStyle w:val="Kop2"/>
-        <w:rPr>
-          <w:lang w:val="nl-NL"/>
-        </w:rPr>
-      </w:pPr>
-      <w:r>
-        <w:rPr>
-          <w:lang w:val="nl-NL"/>
-        </w:rPr>
-        <w:t>Bestelling of inschrijving bevestigen</w:t>
-      </w:r>
-    </w:p>
-    <w:p>
-      <w:r>
-        <w:rPr>
+      <w:r>
+        <w:rPr>
+          <w:noProof/>
           <w:lang w:val="nl-NL"/>
         </w:rPr>
         <w:drawing>
-          <wp:inline distT="0" distB="0" distL="0" distR="0" wp14:anchorId="52AC679B" wp14:editId="3072CB7F">
-            <wp:extent cx="3456940" cy="2605605"/>
-            <wp:effectExtent l="0" t="0" r="0" b="4445"/>
-            <wp:docPr id="8" name="Afbeelding 8"/>
+          <wp:inline distT="0" distB="0" distL="0" distR="0" wp14:anchorId="0846C114" wp14:editId="2A213B4C">
+            <wp:extent cx="4996620" cy="3152775"/>
+            <wp:effectExtent l="0" t="0" r="0" b="0"/>
+            <wp:docPr id="4" name="Afbeelding 4"/>
             <wp:cNvGraphicFramePr>
               <a:graphicFrameLocks xmlns:a="http://schemas.openxmlformats.org/drawingml/2006/main" noChangeAspect="1"/>
             </wp:cNvGraphicFramePr>
@@ -1263,7 +1252,7 @@
                   <pic:spPr>
                     <a:xfrm>
                       <a:off x="0" y="0"/>
-                      <a:ext cx="3642662" cy="2745590"/>
+                      <a:ext cx="5225540" cy="3297219"/>
                     </a:xfrm>
                     <a:prstGeom prst="rect">
                       <a:avLst/>
@@ -1279,41 +1268,45 @@
     <w:p>
       <w:pPr>
         <w:rPr>
-          <w:rFonts w:asciiTheme="majorHAnsi" w:eastAsiaTheme="majorEastAsia" w:hAnsiTheme="majorHAnsi" w:cstheme="majorBidi"/>
-          <w:color w:val="2F5496" w:themeColor="accent1" w:themeShade="BF"/>
-          <w:sz w:val="26"/>
-          <w:szCs w:val="26"/>
-        </w:rPr>
-      </w:pPr>
-      <w:r>
-        <w:rPr>
-          <w:rFonts w:asciiTheme="majorHAnsi" w:eastAsiaTheme="majorEastAsia" w:hAnsiTheme="majorHAnsi" w:cstheme="majorBidi"/>
-          <w:color w:val="2F5496" w:themeColor="accent1" w:themeShade="BF"/>
-          <w:sz w:val="26"/>
-          <w:szCs w:val="26"/>
+          <w:lang w:val="nl-NL"/>
+        </w:rPr>
+      </w:pPr>
+    </w:p>
+    <w:p>
+      <w:pPr>
+        <w:rPr>
+          <w:lang w:val="nl-NL"/>
+        </w:rPr>
+      </w:pPr>
+      <w:r>
+        <w:rPr>
+          <w:lang w:val="nl-NL"/>
         </w:rPr>
         <w:br w:type="page"/>
       </w:r>
     </w:p>
     <w:p>
       <w:pPr>
-        <w:rPr>
-          <w:rFonts w:asciiTheme="majorHAnsi" w:eastAsiaTheme="majorEastAsia" w:hAnsiTheme="majorHAnsi" w:cstheme="majorBidi"/>
-          <w:color w:val="2F5496" w:themeColor="accent1" w:themeShade="BF"/>
-          <w:sz w:val="26"/>
-          <w:szCs w:val="26"/>
-        </w:rPr>
-      </w:pPr>
-    </w:p>
-    <w:p>
-      <w:pPr>
         <w:pStyle w:val="Kop2"/>
-      </w:pPr>
-      <w:r>
-        <w:t>Beheerdermodule – gebruiker overzicht</w:t>
-      </w:r>
-    </w:p>
-    <w:p/>
+        <w:rPr>
+          <w:lang w:val="nl-NL"/>
+        </w:rPr>
+      </w:pPr>
+      <w:r>
+        <w:rPr>
+          <w:lang w:val="nl-NL"/>
+        </w:rPr>
+        <w:lastRenderedPageBreak/>
+        <w:t>Registratie module</w:t>
+      </w:r>
+    </w:p>
+    <w:p>
+      <w:pPr>
+        <w:rPr>
+          <w:lang w:val="nl-NL"/>
+        </w:rPr>
+      </w:pPr>
+    </w:p>
     <w:p>
       <w:pPr>
         <w:pStyle w:val="Kop2"/>
@@ -1323,13 +1316,14 @@
       </w:pPr>
       <w:r>
         <w:rPr>
+          <w:noProof/>
           <w:lang w:val="nl-NL"/>
         </w:rPr>
         <w:drawing>
-          <wp:inline distT="0" distB="0" distL="0" distR="0" wp14:anchorId="0B1FEC77" wp14:editId="18E145E5">
-            <wp:extent cx="4250131" cy="2738452"/>
-            <wp:effectExtent l="0" t="0" r="0" b="5080"/>
-            <wp:docPr id="6" name="Afbeelding 6"/>
+          <wp:inline distT="0" distB="0" distL="0" distR="0" wp14:anchorId="147767AF" wp14:editId="4257DF30">
+            <wp:extent cx="5576696" cy="3952875"/>
+            <wp:effectExtent l="0" t="0" r="5080" b="0"/>
+            <wp:docPr id="5" name="Afbeelding 5"/>
             <wp:cNvGraphicFramePr>
               <a:graphicFrameLocks xmlns:a="http://schemas.openxmlformats.org/drawingml/2006/main" noChangeAspect="1"/>
             </wp:cNvGraphicFramePr>
@@ -1349,7 +1343,7 @@
                   <pic:spPr>
                     <a:xfrm>
                       <a:off x="0" y="0"/>
-                      <a:ext cx="4314969" cy="2780229"/>
+                      <a:ext cx="5722886" cy="4056498"/>
                     </a:xfrm>
                     <a:prstGeom prst="rect">
                       <a:avLst/>
@@ -1381,33 +1375,20 @@
         <w:rPr>
           <w:lang w:val="nl-NL"/>
         </w:rPr>
-        <w:t>Beheerdermodule – export data</w:t>
-      </w:r>
-    </w:p>
-    <w:p>
-      <w:pPr>
-        <w:pStyle w:val="Kop2"/>
-        <w:rPr>
-          <w:lang w:val="nl-NL"/>
-        </w:rPr>
-      </w:pPr>
-    </w:p>
-    <w:p>
-      <w:pPr>
-        <w:pStyle w:val="Kop2"/>
-        <w:rPr>
-          <w:lang w:val="nl-NL"/>
-        </w:rPr>
-      </w:pPr>
-      <w:r>
-        <w:rPr>
+        <w:t>Bestelling of inschrijving bevestigen</w:t>
+      </w:r>
+    </w:p>
+    <w:p>
+      <w:r>
+        <w:rPr>
+          <w:noProof/>
           <w:lang w:val="nl-NL"/>
         </w:rPr>
         <w:drawing>
-          <wp:inline distT="0" distB="0" distL="0" distR="0" wp14:anchorId="1FD18695" wp14:editId="73ED4A50">
-            <wp:extent cx="4162060" cy="2494483"/>
-            <wp:effectExtent l="0" t="0" r="0" b="1270"/>
-            <wp:docPr id="7" name="Afbeelding 7"/>
+          <wp:inline distT="0" distB="0" distL="0" distR="0" wp14:anchorId="52AC679B" wp14:editId="5CFAE569">
+            <wp:extent cx="5648793" cy="4257675"/>
+            <wp:effectExtent l="0" t="0" r="9525" b="0"/>
+            <wp:docPr id="8" name="Afbeelding 8"/>
             <wp:cNvGraphicFramePr>
               <a:graphicFrameLocks xmlns:a="http://schemas.openxmlformats.org/drawingml/2006/main" noChangeAspect="1"/>
             </wp:cNvGraphicFramePr>
@@ -1427,7 +1408,7 @@
                   <pic:spPr>
                     <a:xfrm>
                       <a:off x="0" y="0"/>
-                      <a:ext cx="4181848" cy="2506343"/>
+                      <a:ext cx="5968663" cy="4498771"/>
                     </a:xfrm>
                     <a:prstGeom prst="rect">
                       <a:avLst/>
@@ -1439,6 +1420,155 @@
           </wp:inline>
         </w:drawing>
       </w:r>
+    </w:p>
+    <w:p>
+      <w:pPr>
+        <w:pStyle w:val="Kop2"/>
+      </w:pPr>
+      <w:r>
+        <w:lastRenderedPageBreak/>
+        <w:t>Beheerdermodule – gebruiker overzicht</w:t>
+      </w:r>
+    </w:p>
+    <w:p/>
+    <w:p>
+      <w:pPr>
+        <w:pStyle w:val="Kop2"/>
+        <w:rPr>
+          <w:lang w:val="nl-NL"/>
+        </w:rPr>
+      </w:pPr>
+      <w:r>
+        <w:rPr>
+          <w:noProof/>
+          <w:lang w:val="nl-NL"/>
+        </w:rPr>
+        <w:drawing>
+          <wp:inline distT="0" distB="0" distL="0" distR="0" wp14:anchorId="0B1FEC77" wp14:editId="5A4B7ADD">
+            <wp:extent cx="6134100" cy="3952335"/>
+            <wp:effectExtent l="0" t="0" r="0" b="0"/>
+            <wp:docPr id="6" name="Afbeelding 6"/>
+            <wp:cNvGraphicFramePr>
+              <a:graphicFrameLocks xmlns:a="http://schemas.openxmlformats.org/drawingml/2006/main" noChangeAspect="1"/>
+            </wp:cNvGraphicFramePr>
+            <a:graphic xmlns:a="http://schemas.openxmlformats.org/drawingml/2006/main">
+              <a:graphicData uri="http://schemas.openxmlformats.org/drawingml/2006/picture">
+                <pic:pic xmlns:pic="http://schemas.openxmlformats.org/drawingml/2006/picture">
+                  <pic:nvPicPr>
+                    <pic:cNvPr id="1" name=""/>
+                    <pic:cNvPicPr/>
+                  </pic:nvPicPr>
+                  <pic:blipFill>
+                    <a:blip r:embed="rId14"/>
+                    <a:stretch>
+                      <a:fillRect/>
+                    </a:stretch>
+                  </pic:blipFill>
+                  <pic:spPr>
+                    <a:xfrm>
+                      <a:off x="0" y="0"/>
+                      <a:ext cx="6255589" cy="4030613"/>
+                    </a:xfrm>
+                    <a:prstGeom prst="rect">
+                      <a:avLst/>
+                    </a:prstGeom>
+                  </pic:spPr>
+                </pic:pic>
+              </a:graphicData>
+            </a:graphic>
+          </wp:inline>
+        </w:drawing>
+      </w:r>
+    </w:p>
+    <w:p>
+      <w:pPr>
+        <w:pStyle w:val="Kop2"/>
+        <w:rPr>
+          <w:lang w:val="nl-NL"/>
+        </w:rPr>
+      </w:pPr>
+    </w:p>
+    <w:p>
+      <w:pPr>
+        <w:pStyle w:val="Kop2"/>
+        <w:rPr>
+          <w:lang w:val="nl-NL"/>
+        </w:rPr>
+      </w:pPr>
+      <w:r>
+        <w:rPr>
+          <w:lang w:val="nl-NL"/>
+        </w:rPr>
+        <w:t>Beheerdermodule – export data</w:t>
+      </w:r>
+    </w:p>
+    <w:p>
+      <w:pPr>
+        <w:pStyle w:val="Kop2"/>
+        <w:rPr>
+          <w:lang w:val="nl-NL"/>
+        </w:rPr>
+      </w:pPr>
+    </w:p>
+    <w:p>
+      <w:pPr>
+        <w:pStyle w:val="Kop2"/>
+        <w:rPr>
+          <w:lang w:val="nl-NL"/>
+        </w:rPr>
+      </w:pPr>
+      <w:r>
+        <w:rPr>
+          <w:noProof/>
+          <w:lang w:val="nl-NL"/>
+        </w:rPr>
+        <w:drawing>
+          <wp:inline distT="0" distB="0" distL="0" distR="0" wp14:anchorId="1FD18695" wp14:editId="07DCF409">
+            <wp:extent cx="6198082" cy="3714750"/>
+            <wp:effectExtent l="0" t="0" r="0" b="0"/>
+            <wp:docPr id="7" name="Afbeelding 7"/>
+            <wp:cNvGraphicFramePr>
+              <a:graphicFrameLocks xmlns:a="http://schemas.openxmlformats.org/drawingml/2006/main" noChangeAspect="1"/>
+            </wp:cNvGraphicFramePr>
+            <a:graphic xmlns:a="http://schemas.openxmlformats.org/drawingml/2006/main">
+              <a:graphicData uri="http://schemas.openxmlformats.org/drawingml/2006/picture">
+                <pic:pic xmlns:pic="http://schemas.openxmlformats.org/drawingml/2006/picture">
+                  <pic:nvPicPr>
+                    <pic:cNvPr id="1" name=""/>
+                    <pic:cNvPicPr/>
+                  </pic:nvPicPr>
+                  <pic:blipFill>
+                    <a:blip r:embed="rId15"/>
+                    <a:stretch>
+                      <a:fillRect/>
+                    </a:stretch>
+                  </pic:blipFill>
+                  <pic:spPr>
+                    <a:xfrm>
+                      <a:off x="0" y="0"/>
+                      <a:ext cx="6235936" cy="3737437"/>
+                    </a:xfrm>
+                    <a:prstGeom prst="rect">
+                      <a:avLst/>
+                    </a:prstGeom>
+                  </pic:spPr>
+                </pic:pic>
+              </a:graphicData>
+            </a:graphic>
+          </wp:inline>
+        </w:drawing>
+      </w:r>
+    </w:p>
+    <w:p>
+      <w:pPr>
+        <w:rPr>
+          <w:rFonts w:asciiTheme="majorHAnsi" w:eastAsiaTheme="majorEastAsia" w:hAnsiTheme="majorHAnsi" w:cstheme="majorBidi"/>
+          <w:color w:val="2F5496" w:themeColor="accent1" w:themeShade="BF"/>
+          <w:sz w:val="26"/>
+          <w:szCs w:val="26"/>
+          <w:lang w:val="nl-NL"/>
+        </w:rPr>
+      </w:pPr>
       <w:r>
         <w:rPr>
           <w:lang w:val="nl-NL"/>
@@ -1448,7 +1578,1302 @@
     </w:p>
     <w:p>
       <w:pPr>
-        <w:pStyle w:val="Kop2"/>
+        <w:pStyle w:val="Kop1"/>
+        <w:rPr>
+          <w:lang w:val="nl-NL"/>
+        </w:rPr>
+      </w:pPr>
+      <w:r>
+        <w:rPr>
+          <w:lang w:val="nl-NL"/>
+        </w:rPr>
+        <w:lastRenderedPageBreak/>
+        <w:t>Backlog</w:t>
+      </w:r>
+    </w:p>
+    <w:p>
+      <w:pPr>
+        <w:rPr>
+          <w:lang w:val="nl-NL"/>
+        </w:rPr>
+      </w:pPr>
+    </w:p>
+    <w:tbl>
+      <w:tblPr>
+        <w:tblStyle w:val="Tabelraster"/>
+        <w:tblW w:w="9131" w:type="dxa"/>
+        <w:tblLook w:val="04A0" w:firstRow="1" w:lastRow="0" w:firstColumn="1" w:lastColumn="0" w:noHBand="0" w:noVBand="1"/>
+      </w:tblPr>
+      <w:tblGrid>
+        <w:gridCol w:w="4365"/>
+        <w:gridCol w:w="1584"/>
+        <w:gridCol w:w="1701"/>
+        <w:gridCol w:w="1481"/>
+      </w:tblGrid>
+      <w:tr>
+        <w:trPr>
+          <w:trHeight w:val="249"/>
+        </w:trPr>
+        <w:tc>
+          <w:tcPr>
+            <w:tcW w:w="4365" w:type="dxa"/>
+            <w:shd w:val="clear" w:color="auto" w:fill="D9E2F3" w:themeFill="accent1" w:themeFillTint="33"/>
+          </w:tcPr>
+          <w:p>
+            <w:pPr>
+              <w:rPr>
+                <w:lang w:val="nl-NL"/>
+              </w:rPr>
+            </w:pPr>
+            <w:r>
+              <w:rPr>
+                <w:lang w:val="nl-NL"/>
+              </w:rPr>
+              <w:t>Item</w:t>
+            </w:r>
+          </w:p>
+        </w:tc>
+        <w:tc>
+          <w:tcPr>
+            <w:tcW w:w="1584" w:type="dxa"/>
+            <w:shd w:val="clear" w:color="auto" w:fill="D9E2F3" w:themeFill="accent1" w:themeFillTint="33"/>
+          </w:tcPr>
+          <w:p>
+            <w:pPr>
+              <w:jc w:val="center"/>
+              <w:rPr>
+                <w:lang w:val="nl-NL"/>
+              </w:rPr>
+            </w:pPr>
+            <w:r>
+              <w:rPr>
+                <w:lang w:val="nl-NL"/>
+              </w:rPr>
+              <w:t>prioriteit</w:t>
+            </w:r>
+          </w:p>
+        </w:tc>
+        <w:tc>
+          <w:tcPr>
+            <w:tcW w:w="1701" w:type="dxa"/>
+            <w:shd w:val="clear" w:color="auto" w:fill="D9E2F3" w:themeFill="accent1" w:themeFillTint="33"/>
+          </w:tcPr>
+          <w:p>
+            <w:pPr>
+              <w:rPr>
+                <w:lang w:val="nl-NL"/>
+              </w:rPr>
+            </w:pPr>
+            <w:r>
+              <w:rPr>
+                <w:lang w:val="nl-NL"/>
+              </w:rPr>
+              <w:t>tijdsduur</w:t>
+            </w:r>
+          </w:p>
+        </w:tc>
+        <w:tc>
+          <w:tcPr>
+            <w:tcW w:w="1481" w:type="dxa"/>
+            <w:shd w:val="clear" w:color="auto" w:fill="D9E2F3" w:themeFill="accent1" w:themeFillTint="33"/>
+          </w:tcPr>
+          <w:p>
+            <w:pPr>
+              <w:rPr>
+                <w:lang w:val="nl-NL"/>
+              </w:rPr>
+            </w:pPr>
+            <w:r>
+              <w:rPr>
+                <w:lang w:val="nl-NL"/>
+              </w:rPr>
+              <w:t>sprint</w:t>
+            </w:r>
+          </w:p>
+        </w:tc>
+      </w:tr>
+      <w:tr>
+        <w:trPr>
+          <w:trHeight w:val="249"/>
+        </w:trPr>
+        <w:tc>
+          <w:tcPr>
+            <w:tcW w:w="4365" w:type="dxa"/>
+          </w:tcPr>
+          <w:p>
+            <w:pPr>
+              <w:rPr>
+                <w:lang w:val="nl-NL"/>
+              </w:rPr>
+            </w:pPr>
+            <w:r>
+              <w:rPr>
+                <w:lang w:val="nl-NL"/>
+              </w:rPr>
+              <w:t>Gebruiker</w:t>
+            </w:r>
+            <w:r>
+              <w:rPr>
+                <w:lang w:val="nl-NL"/>
+              </w:rPr>
+              <w:t xml:space="preserve"> -</w:t>
+            </w:r>
+            <w:r>
+              <w:rPr>
+                <w:lang w:val="nl-NL"/>
+              </w:rPr>
+              <w:t xml:space="preserve"> Model</w:t>
+            </w:r>
+          </w:p>
+        </w:tc>
+        <w:tc>
+          <w:tcPr>
+            <w:tcW w:w="1584" w:type="dxa"/>
+          </w:tcPr>
+          <w:p>
+            <w:pPr>
+              <w:jc w:val="center"/>
+              <w:rPr>
+                <w:lang w:val="nl-NL"/>
+              </w:rPr>
+            </w:pPr>
+          </w:p>
+        </w:tc>
+        <w:tc>
+          <w:tcPr>
+            <w:tcW w:w="1701" w:type="dxa"/>
+          </w:tcPr>
+          <w:p>
+            <w:pPr>
+              <w:rPr>
+                <w:lang w:val="nl-NL"/>
+              </w:rPr>
+            </w:pPr>
+          </w:p>
+        </w:tc>
+        <w:tc>
+          <w:tcPr>
+            <w:tcW w:w="1481" w:type="dxa"/>
+          </w:tcPr>
+          <w:p>
+            <w:pPr>
+              <w:rPr>
+                <w:lang w:val="nl-NL"/>
+              </w:rPr>
+            </w:pPr>
+            <w:r>
+              <w:rPr>
+                <w:lang w:val="nl-NL"/>
+              </w:rPr>
+              <w:t>1</w:t>
+            </w:r>
+          </w:p>
+        </w:tc>
+      </w:tr>
+      <w:tr>
+        <w:trPr>
+          <w:trHeight w:val="249"/>
+        </w:trPr>
+        <w:tc>
+          <w:tcPr>
+            <w:tcW w:w="4365" w:type="dxa"/>
+          </w:tcPr>
+          <w:p>
+            <w:pPr>
+              <w:rPr>
+                <w:lang w:val="nl-NL"/>
+              </w:rPr>
+            </w:pPr>
+            <w:r>
+              <w:rPr>
+                <w:lang w:val="nl-NL"/>
+              </w:rPr>
+              <w:t>Gebruiker - Controller</w:t>
+            </w:r>
+          </w:p>
+        </w:tc>
+        <w:tc>
+          <w:tcPr>
+            <w:tcW w:w="1584" w:type="dxa"/>
+          </w:tcPr>
+          <w:p>
+            <w:pPr>
+              <w:jc w:val="center"/>
+              <w:rPr>
+                <w:lang w:val="nl-NL"/>
+              </w:rPr>
+            </w:pPr>
+          </w:p>
+        </w:tc>
+        <w:tc>
+          <w:tcPr>
+            <w:tcW w:w="1701" w:type="dxa"/>
+          </w:tcPr>
+          <w:p>
+            <w:pPr>
+              <w:rPr>
+                <w:lang w:val="nl-NL"/>
+              </w:rPr>
+            </w:pPr>
+          </w:p>
+        </w:tc>
+        <w:tc>
+          <w:tcPr>
+            <w:tcW w:w="1481" w:type="dxa"/>
+          </w:tcPr>
+          <w:p>
+            <w:pPr>
+              <w:rPr>
+                <w:lang w:val="nl-NL"/>
+              </w:rPr>
+            </w:pPr>
+            <w:r>
+              <w:rPr>
+                <w:lang w:val="nl-NL"/>
+              </w:rPr>
+              <w:t>2</w:t>
+            </w:r>
+          </w:p>
+        </w:tc>
+      </w:tr>
+      <w:tr>
+        <w:trPr>
+          <w:trHeight w:val="249"/>
+        </w:trPr>
+        <w:tc>
+          <w:tcPr>
+            <w:tcW w:w="4365" w:type="dxa"/>
+          </w:tcPr>
+          <w:p>
+            <w:pPr>
+              <w:rPr>
+                <w:lang w:val="nl-NL"/>
+              </w:rPr>
+            </w:pPr>
+            <w:r>
+              <w:rPr>
+                <w:lang w:val="nl-NL"/>
+              </w:rPr>
+              <w:t xml:space="preserve">Login </w:t>
+            </w:r>
+            <w:r>
+              <w:rPr>
+                <w:lang w:val="nl-NL"/>
+              </w:rPr>
+              <w:t xml:space="preserve">- </w:t>
+            </w:r>
+            <w:r>
+              <w:rPr>
+                <w:lang w:val="nl-NL"/>
+              </w:rPr>
+              <w:t>Model</w:t>
+            </w:r>
+          </w:p>
+        </w:tc>
+        <w:tc>
+          <w:tcPr>
+            <w:tcW w:w="1584" w:type="dxa"/>
+          </w:tcPr>
+          <w:p>
+            <w:pPr>
+              <w:jc w:val="center"/>
+              <w:rPr>
+                <w:lang w:val="nl-NL"/>
+              </w:rPr>
+            </w:pPr>
+          </w:p>
+        </w:tc>
+        <w:tc>
+          <w:tcPr>
+            <w:tcW w:w="1701" w:type="dxa"/>
+          </w:tcPr>
+          <w:p>
+            <w:pPr>
+              <w:rPr>
+                <w:lang w:val="nl-NL"/>
+              </w:rPr>
+            </w:pPr>
+          </w:p>
+        </w:tc>
+        <w:tc>
+          <w:tcPr>
+            <w:tcW w:w="1481" w:type="dxa"/>
+          </w:tcPr>
+          <w:p>
+            <w:pPr>
+              <w:rPr>
+                <w:lang w:val="nl-NL"/>
+              </w:rPr>
+            </w:pPr>
+            <w:r>
+              <w:rPr>
+                <w:lang w:val="nl-NL"/>
+              </w:rPr>
+              <w:t>1</w:t>
+            </w:r>
+          </w:p>
+        </w:tc>
+      </w:tr>
+      <w:tr>
+        <w:trPr>
+          <w:trHeight w:val="249"/>
+        </w:trPr>
+        <w:tc>
+          <w:tcPr>
+            <w:tcW w:w="4365" w:type="dxa"/>
+          </w:tcPr>
+          <w:p>
+            <w:pPr>
+              <w:rPr>
+                <w:lang w:val="nl-NL"/>
+              </w:rPr>
+            </w:pPr>
+            <w:r>
+              <w:rPr>
+                <w:lang w:val="nl-NL"/>
+              </w:rPr>
+              <w:t xml:space="preserve">Login </w:t>
+            </w:r>
+            <w:r>
+              <w:rPr>
+                <w:lang w:val="nl-NL"/>
+              </w:rPr>
+              <w:t xml:space="preserve">- </w:t>
+            </w:r>
+            <w:r>
+              <w:rPr>
+                <w:lang w:val="nl-NL"/>
+              </w:rPr>
+              <w:t>View</w:t>
+            </w:r>
+          </w:p>
+        </w:tc>
+        <w:tc>
+          <w:tcPr>
+            <w:tcW w:w="1584" w:type="dxa"/>
+          </w:tcPr>
+          <w:p>
+            <w:pPr>
+              <w:jc w:val="center"/>
+              <w:rPr>
+                <w:lang w:val="nl-NL"/>
+              </w:rPr>
+            </w:pPr>
+          </w:p>
+        </w:tc>
+        <w:tc>
+          <w:tcPr>
+            <w:tcW w:w="1701" w:type="dxa"/>
+          </w:tcPr>
+          <w:p>
+            <w:pPr>
+              <w:rPr>
+                <w:lang w:val="nl-NL"/>
+              </w:rPr>
+            </w:pPr>
+          </w:p>
+        </w:tc>
+        <w:tc>
+          <w:tcPr>
+            <w:tcW w:w="1481" w:type="dxa"/>
+          </w:tcPr>
+          <w:p>
+            <w:pPr>
+              <w:rPr>
+                <w:lang w:val="nl-NL"/>
+              </w:rPr>
+            </w:pPr>
+            <w:r>
+              <w:rPr>
+                <w:lang w:val="nl-NL"/>
+              </w:rPr>
+              <w:t>1</w:t>
+            </w:r>
+          </w:p>
+        </w:tc>
+      </w:tr>
+      <w:tr>
+        <w:trPr>
+          <w:trHeight w:val="249"/>
+        </w:trPr>
+        <w:tc>
+          <w:tcPr>
+            <w:tcW w:w="4365" w:type="dxa"/>
+          </w:tcPr>
+          <w:p>
+            <w:pPr>
+              <w:rPr>
+                <w:lang w:val="nl-NL"/>
+              </w:rPr>
+            </w:pPr>
+            <w:r>
+              <w:rPr>
+                <w:lang w:val="nl-NL"/>
+              </w:rPr>
+              <w:t xml:space="preserve">Login </w:t>
+            </w:r>
+            <w:r>
+              <w:rPr>
+                <w:lang w:val="nl-NL"/>
+              </w:rPr>
+              <w:t xml:space="preserve">- </w:t>
+            </w:r>
+            <w:r>
+              <w:rPr>
+                <w:lang w:val="nl-NL"/>
+              </w:rPr>
+              <w:t>Controller</w:t>
+            </w:r>
+          </w:p>
+        </w:tc>
+        <w:tc>
+          <w:tcPr>
+            <w:tcW w:w="1584" w:type="dxa"/>
+          </w:tcPr>
+          <w:p>
+            <w:pPr>
+              <w:jc w:val="center"/>
+              <w:rPr>
+                <w:lang w:val="nl-NL"/>
+              </w:rPr>
+            </w:pPr>
+          </w:p>
+        </w:tc>
+        <w:tc>
+          <w:tcPr>
+            <w:tcW w:w="1701" w:type="dxa"/>
+          </w:tcPr>
+          <w:p>
+            <w:pPr>
+              <w:rPr>
+                <w:lang w:val="nl-NL"/>
+              </w:rPr>
+            </w:pPr>
+          </w:p>
+        </w:tc>
+        <w:tc>
+          <w:tcPr>
+            <w:tcW w:w="1481" w:type="dxa"/>
+          </w:tcPr>
+          <w:p>
+            <w:pPr>
+              <w:rPr>
+                <w:lang w:val="nl-NL"/>
+              </w:rPr>
+            </w:pPr>
+            <w:r>
+              <w:rPr>
+                <w:lang w:val="nl-NL"/>
+              </w:rPr>
+              <w:t>1</w:t>
+            </w:r>
+          </w:p>
+        </w:tc>
+      </w:tr>
+      <w:tr>
+        <w:trPr>
+          <w:trHeight w:val="249"/>
+        </w:trPr>
+        <w:tc>
+          <w:tcPr>
+            <w:tcW w:w="4365" w:type="dxa"/>
+          </w:tcPr>
+          <w:p>
+            <w:pPr>
+              <w:rPr>
+                <w:lang w:val="nl-NL"/>
+              </w:rPr>
+            </w:pPr>
+            <w:r>
+              <w:rPr>
+                <w:lang w:val="nl-NL"/>
+              </w:rPr>
+              <w:t>Registratie - View</w:t>
+            </w:r>
+          </w:p>
+        </w:tc>
+        <w:tc>
+          <w:tcPr>
+            <w:tcW w:w="1584" w:type="dxa"/>
+          </w:tcPr>
+          <w:p>
+            <w:pPr>
+              <w:jc w:val="center"/>
+              <w:rPr>
+                <w:lang w:val="nl-NL"/>
+              </w:rPr>
+            </w:pPr>
+          </w:p>
+        </w:tc>
+        <w:tc>
+          <w:tcPr>
+            <w:tcW w:w="1701" w:type="dxa"/>
+          </w:tcPr>
+          <w:p>
+            <w:pPr>
+              <w:rPr>
+                <w:lang w:val="nl-NL"/>
+              </w:rPr>
+            </w:pPr>
+          </w:p>
+        </w:tc>
+        <w:tc>
+          <w:tcPr>
+            <w:tcW w:w="1481" w:type="dxa"/>
+          </w:tcPr>
+          <w:p>
+            <w:pPr>
+              <w:rPr>
+                <w:lang w:val="nl-NL"/>
+              </w:rPr>
+            </w:pPr>
+            <w:r>
+              <w:rPr>
+                <w:lang w:val="nl-NL"/>
+              </w:rPr>
+              <w:t>2</w:t>
+            </w:r>
+          </w:p>
+        </w:tc>
+      </w:tr>
+      <w:tr>
+        <w:trPr>
+          <w:trHeight w:val="249"/>
+        </w:trPr>
+        <w:tc>
+          <w:tcPr>
+            <w:tcW w:w="4365" w:type="dxa"/>
+          </w:tcPr>
+          <w:p>
+            <w:pPr>
+              <w:rPr>
+                <w:lang w:val="nl-NL"/>
+              </w:rPr>
+            </w:pPr>
+            <w:r>
+              <w:rPr>
+                <w:lang w:val="nl-NL"/>
+              </w:rPr>
+              <w:t>Registratie - Model</w:t>
+            </w:r>
+          </w:p>
+        </w:tc>
+        <w:tc>
+          <w:tcPr>
+            <w:tcW w:w="1584" w:type="dxa"/>
+          </w:tcPr>
+          <w:p>
+            <w:pPr>
+              <w:jc w:val="center"/>
+              <w:rPr>
+                <w:lang w:val="nl-NL"/>
+              </w:rPr>
+            </w:pPr>
+          </w:p>
+        </w:tc>
+        <w:tc>
+          <w:tcPr>
+            <w:tcW w:w="1701" w:type="dxa"/>
+          </w:tcPr>
+          <w:p>
+            <w:pPr>
+              <w:rPr>
+                <w:lang w:val="nl-NL"/>
+              </w:rPr>
+            </w:pPr>
+          </w:p>
+        </w:tc>
+        <w:tc>
+          <w:tcPr>
+            <w:tcW w:w="1481" w:type="dxa"/>
+          </w:tcPr>
+          <w:p>
+            <w:pPr>
+              <w:rPr>
+                <w:lang w:val="nl-NL"/>
+              </w:rPr>
+            </w:pPr>
+            <w:r>
+              <w:rPr>
+                <w:lang w:val="nl-NL"/>
+              </w:rPr>
+              <w:t>1</w:t>
+            </w:r>
+          </w:p>
+        </w:tc>
+      </w:tr>
+      <w:tr>
+        <w:trPr>
+          <w:trHeight w:val="249"/>
+        </w:trPr>
+        <w:tc>
+          <w:tcPr>
+            <w:tcW w:w="4365" w:type="dxa"/>
+          </w:tcPr>
+          <w:p>
+            <w:pPr>
+              <w:rPr>
+                <w:lang w:val="nl-NL"/>
+              </w:rPr>
+            </w:pPr>
+            <w:r>
+              <w:rPr>
+                <w:lang w:val="nl-NL"/>
+              </w:rPr>
+              <w:t>Registratie - Controller</w:t>
+            </w:r>
+          </w:p>
+        </w:tc>
+        <w:tc>
+          <w:tcPr>
+            <w:tcW w:w="1584" w:type="dxa"/>
+          </w:tcPr>
+          <w:p>
+            <w:pPr>
+              <w:jc w:val="center"/>
+              <w:rPr>
+                <w:lang w:val="nl-NL"/>
+              </w:rPr>
+            </w:pPr>
+          </w:p>
+        </w:tc>
+        <w:tc>
+          <w:tcPr>
+            <w:tcW w:w="1701" w:type="dxa"/>
+          </w:tcPr>
+          <w:p>
+            <w:pPr>
+              <w:rPr>
+                <w:lang w:val="nl-NL"/>
+              </w:rPr>
+            </w:pPr>
+          </w:p>
+        </w:tc>
+        <w:tc>
+          <w:tcPr>
+            <w:tcW w:w="1481" w:type="dxa"/>
+          </w:tcPr>
+          <w:p>
+            <w:pPr>
+              <w:rPr>
+                <w:lang w:val="nl-NL"/>
+              </w:rPr>
+            </w:pPr>
+            <w:r>
+              <w:rPr>
+                <w:lang w:val="nl-NL"/>
+              </w:rPr>
+              <w:t>2</w:t>
+            </w:r>
+          </w:p>
+        </w:tc>
+      </w:tr>
+      <w:tr>
+        <w:trPr>
+          <w:trHeight w:val="249"/>
+        </w:trPr>
+        <w:tc>
+          <w:tcPr>
+            <w:tcW w:w="4365" w:type="dxa"/>
+          </w:tcPr>
+          <w:p>
+            <w:pPr>
+              <w:rPr>
+                <w:lang w:val="nl-NL"/>
+              </w:rPr>
+            </w:pPr>
+            <w:r>
+              <w:rPr>
+                <w:lang w:val="nl-NL"/>
+              </w:rPr>
+              <w:t>Gebruiker - View</w:t>
+            </w:r>
+          </w:p>
+        </w:tc>
+        <w:tc>
+          <w:tcPr>
+            <w:tcW w:w="1584" w:type="dxa"/>
+          </w:tcPr>
+          <w:p>
+            <w:pPr>
+              <w:jc w:val="center"/>
+              <w:rPr>
+                <w:lang w:val="nl-NL"/>
+              </w:rPr>
+            </w:pPr>
+          </w:p>
+        </w:tc>
+        <w:tc>
+          <w:tcPr>
+            <w:tcW w:w="1701" w:type="dxa"/>
+          </w:tcPr>
+          <w:p>
+            <w:pPr>
+              <w:rPr>
+                <w:lang w:val="nl-NL"/>
+              </w:rPr>
+            </w:pPr>
+          </w:p>
+        </w:tc>
+        <w:tc>
+          <w:tcPr>
+            <w:tcW w:w="1481" w:type="dxa"/>
+          </w:tcPr>
+          <w:p>
+            <w:pPr>
+              <w:rPr>
+                <w:lang w:val="nl-NL"/>
+              </w:rPr>
+            </w:pPr>
+            <w:r>
+              <w:rPr>
+                <w:lang w:val="nl-NL"/>
+              </w:rPr>
+              <w:t>2</w:t>
+            </w:r>
+          </w:p>
+        </w:tc>
+      </w:tr>
+      <w:tr>
+        <w:trPr>
+          <w:trHeight w:val="249"/>
+        </w:trPr>
+        <w:tc>
+          <w:tcPr>
+            <w:tcW w:w="4365" w:type="dxa"/>
+          </w:tcPr>
+          <w:p>
+            <w:pPr>
+              <w:rPr>
+                <w:lang w:val="nl-NL"/>
+              </w:rPr>
+            </w:pPr>
+            <w:r>
+              <w:rPr>
+                <w:lang w:val="nl-NL"/>
+              </w:rPr>
+              <w:t>Beheerders - Model</w:t>
+            </w:r>
+          </w:p>
+        </w:tc>
+        <w:tc>
+          <w:tcPr>
+            <w:tcW w:w="1584" w:type="dxa"/>
+          </w:tcPr>
+          <w:p>
+            <w:pPr>
+              <w:jc w:val="center"/>
+              <w:rPr>
+                <w:lang w:val="nl-NL"/>
+              </w:rPr>
+            </w:pPr>
+          </w:p>
+        </w:tc>
+        <w:tc>
+          <w:tcPr>
+            <w:tcW w:w="1701" w:type="dxa"/>
+          </w:tcPr>
+          <w:p>
+            <w:pPr>
+              <w:rPr>
+                <w:lang w:val="nl-NL"/>
+              </w:rPr>
+            </w:pPr>
+          </w:p>
+        </w:tc>
+        <w:tc>
+          <w:tcPr>
+            <w:tcW w:w="1481" w:type="dxa"/>
+          </w:tcPr>
+          <w:p>
+            <w:pPr>
+              <w:rPr>
+                <w:lang w:val="nl-NL"/>
+              </w:rPr>
+            </w:pPr>
+            <w:r>
+              <w:rPr>
+                <w:lang w:val="nl-NL"/>
+              </w:rPr>
+              <w:t>2</w:t>
+            </w:r>
+          </w:p>
+        </w:tc>
+      </w:tr>
+      <w:tr>
+        <w:trPr>
+          <w:trHeight w:val="249"/>
+        </w:trPr>
+        <w:tc>
+          <w:tcPr>
+            <w:tcW w:w="4365" w:type="dxa"/>
+          </w:tcPr>
+          <w:p>
+            <w:pPr>
+              <w:rPr>
+                <w:lang w:val="nl-NL"/>
+              </w:rPr>
+            </w:pPr>
+            <w:r>
+              <w:rPr>
+                <w:lang w:val="nl-NL"/>
+              </w:rPr>
+              <w:t>Beheerders - View</w:t>
+            </w:r>
+          </w:p>
+        </w:tc>
+        <w:tc>
+          <w:tcPr>
+            <w:tcW w:w="1584" w:type="dxa"/>
+          </w:tcPr>
+          <w:p>
+            <w:pPr>
+              <w:jc w:val="center"/>
+              <w:rPr>
+                <w:lang w:val="nl-NL"/>
+              </w:rPr>
+            </w:pPr>
+          </w:p>
+        </w:tc>
+        <w:tc>
+          <w:tcPr>
+            <w:tcW w:w="1701" w:type="dxa"/>
+          </w:tcPr>
+          <w:p>
+            <w:pPr>
+              <w:rPr>
+                <w:lang w:val="nl-NL"/>
+              </w:rPr>
+            </w:pPr>
+          </w:p>
+        </w:tc>
+        <w:tc>
+          <w:tcPr>
+            <w:tcW w:w="1481" w:type="dxa"/>
+          </w:tcPr>
+          <w:p>
+            <w:pPr>
+              <w:rPr>
+                <w:lang w:val="nl-NL"/>
+              </w:rPr>
+            </w:pPr>
+            <w:r>
+              <w:rPr>
+                <w:lang w:val="nl-NL"/>
+              </w:rPr>
+              <w:t>3</w:t>
+            </w:r>
+          </w:p>
+        </w:tc>
+      </w:tr>
+      <w:tr>
+        <w:trPr>
+          <w:trHeight w:val="249"/>
+        </w:trPr>
+        <w:tc>
+          <w:tcPr>
+            <w:tcW w:w="4365" w:type="dxa"/>
+          </w:tcPr>
+          <w:p>
+            <w:pPr>
+              <w:rPr>
+                <w:lang w:val="nl-NL"/>
+              </w:rPr>
+            </w:pPr>
+            <w:r>
+              <w:rPr>
+                <w:lang w:val="nl-NL"/>
+              </w:rPr>
+              <w:t>Beheerder</w:t>
+            </w:r>
+            <w:r>
+              <w:rPr>
+                <w:lang w:val="nl-NL"/>
+              </w:rPr>
+              <w:t>s</w:t>
+            </w:r>
+            <w:r>
+              <w:rPr>
+                <w:lang w:val="nl-NL"/>
+              </w:rPr>
+              <w:t xml:space="preserve"> </w:t>
+            </w:r>
+            <w:r>
+              <w:rPr>
+                <w:lang w:val="nl-NL"/>
+              </w:rPr>
+              <w:t>- Controller</w:t>
+            </w:r>
+          </w:p>
+        </w:tc>
+        <w:tc>
+          <w:tcPr>
+            <w:tcW w:w="1584" w:type="dxa"/>
+          </w:tcPr>
+          <w:p>
+            <w:pPr>
+              <w:jc w:val="center"/>
+              <w:rPr>
+                <w:lang w:val="nl-NL"/>
+              </w:rPr>
+            </w:pPr>
+          </w:p>
+        </w:tc>
+        <w:tc>
+          <w:tcPr>
+            <w:tcW w:w="1701" w:type="dxa"/>
+          </w:tcPr>
+          <w:p>
+            <w:pPr>
+              <w:rPr>
+                <w:lang w:val="nl-NL"/>
+              </w:rPr>
+            </w:pPr>
+          </w:p>
+        </w:tc>
+        <w:tc>
+          <w:tcPr>
+            <w:tcW w:w="1481" w:type="dxa"/>
+          </w:tcPr>
+          <w:p>
+            <w:pPr>
+              <w:rPr>
+                <w:lang w:val="nl-NL"/>
+              </w:rPr>
+            </w:pPr>
+            <w:r>
+              <w:rPr>
+                <w:lang w:val="nl-NL"/>
+              </w:rPr>
+              <w:t>3</w:t>
+            </w:r>
+          </w:p>
+        </w:tc>
+      </w:tr>
+      <w:tr>
+        <w:trPr>
+          <w:trHeight w:val="249"/>
+        </w:trPr>
+        <w:tc>
+          <w:tcPr>
+            <w:tcW w:w="4365" w:type="dxa"/>
+          </w:tcPr>
+          <w:p>
+            <w:pPr>
+              <w:rPr>
+                <w:lang w:val="nl-NL"/>
+              </w:rPr>
+            </w:pPr>
+            <w:r>
+              <w:rPr>
+                <w:lang w:val="nl-NL"/>
+              </w:rPr>
+              <w:t>Beheerders - Gebruiker detail Model</w:t>
+            </w:r>
+          </w:p>
+        </w:tc>
+        <w:tc>
+          <w:tcPr>
+            <w:tcW w:w="1584" w:type="dxa"/>
+          </w:tcPr>
+          <w:p>
+            <w:pPr>
+              <w:jc w:val="center"/>
+              <w:rPr>
+                <w:lang w:val="nl-NL"/>
+              </w:rPr>
+            </w:pPr>
+          </w:p>
+        </w:tc>
+        <w:tc>
+          <w:tcPr>
+            <w:tcW w:w="1701" w:type="dxa"/>
+          </w:tcPr>
+          <w:p>
+            <w:pPr>
+              <w:rPr>
+                <w:lang w:val="nl-NL"/>
+              </w:rPr>
+            </w:pPr>
+          </w:p>
+        </w:tc>
+        <w:tc>
+          <w:tcPr>
+            <w:tcW w:w="1481" w:type="dxa"/>
+          </w:tcPr>
+          <w:p>
+            <w:pPr>
+              <w:rPr>
+                <w:lang w:val="nl-NL"/>
+              </w:rPr>
+            </w:pPr>
+            <w:r>
+              <w:rPr>
+                <w:lang w:val="nl-NL"/>
+              </w:rPr>
+              <w:t>3</w:t>
+            </w:r>
+          </w:p>
+        </w:tc>
+      </w:tr>
+      <w:tr>
+        <w:trPr>
+          <w:trHeight w:val="249"/>
+        </w:trPr>
+        <w:tc>
+          <w:tcPr>
+            <w:tcW w:w="4365" w:type="dxa"/>
+          </w:tcPr>
+          <w:p>
+            <w:pPr>
+              <w:rPr>
+                <w:lang w:val="nl-NL"/>
+              </w:rPr>
+            </w:pPr>
+            <w:r>
+              <w:rPr>
+                <w:lang w:val="nl-NL"/>
+              </w:rPr>
+              <w:t xml:space="preserve">Beheerders - Gebruiker detail </w:t>
+            </w:r>
+            <w:r>
+              <w:rPr>
+                <w:lang w:val="nl-NL"/>
+              </w:rPr>
+              <w:t>View</w:t>
+            </w:r>
+          </w:p>
+        </w:tc>
+        <w:tc>
+          <w:tcPr>
+            <w:tcW w:w="1584" w:type="dxa"/>
+          </w:tcPr>
+          <w:p>
+            <w:pPr>
+              <w:jc w:val="center"/>
+              <w:rPr>
+                <w:lang w:val="nl-NL"/>
+              </w:rPr>
+            </w:pPr>
+          </w:p>
+        </w:tc>
+        <w:tc>
+          <w:tcPr>
+            <w:tcW w:w="1701" w:type="dxa"/>
+          </w:tcPr>
+          <w:p>
+            <w:pPr>
+              <w:rPr>
+                <w:lang w:val="nl-NL"/>
+              </w:rPr>
+            </w:pPr>
+          </w:p>
+        </w:tc>
+        <w:tc>
+          <w:tcPr>
+            <w:tcW w:w="1481" w:type="dxa"/>
+          </w:tcPr>
+          <w:p>
+            <w:pPr>
+              <w:rPr>
+                <w:lang w:val="nl-NL"/>
+              </w:rPr>
+            </w:pPr>
+            <w:r>
+              <w:rPr>
+                <w:lang w:val="nl-NL"/>
+              </w:rPr>
+              <w:t>3</w:t>
+            </w:r>
+          </w:p>
+        </w:tc>
+      </w:tr>
+      <w:tr>
+        <w:trPr>
+          <w:trHeight w:val="249"/>
+        </w:trPr>
+        <w:tc>
+          <w:tcPr>
+            <w:tcW w:w="4365" w:type="dxa"/>
+          </w:tcPr>
+          <w:p>
+            <w:pPr>
+              <w:rPr>
+                <w:lang w:val="nl-NL"/>
+              </w:rPr>
+            </w:pPr>
+            <w:r>
+              <w:rPr>
+                <w:lang w:val="nl-NL"/>
+              </w:rPr>
+              <w:t xml:space="preserve">Beheerders - Gebruiker detail </w:t>
+            </w:r>
+            <w:r>
+              <w:rPr>
+                <w:lang w:val="nl-NL"/>
+              </w:rPr>
+              <w:t>Controller</w:t>
+            </w:r>
+          </w:p>
+        </w:tc>
+        <w:tc>
+          <w:tcPr>
+            <w:tcW w:w="1584" w:type="dxa"/>
+          </w:tcPr>
+          <w:p>
+            <w:pPr>
+              <w:jc w:val="center"/>
+              <w:rPr>
+                <w:lang w:val="nl-NL"/>
+              </w:rPr>
+            </w:pPr>
+          </w:p>
+        </w:tc>
+        <w:tc>
+          <w:tcPr>
+            <w:tcW w:w="1701" w:type="dxa"/>
+          </w:tcPr>
+          <w:p>
+            <w:pPr>
+              <w:rPr>
+                <w:lang w:val="nl-NL"/>
+              </w:rPr>
+            </w:pPr>
+          </w:p>
+        </w:tc>
+        <w:tc>
+          <w:tcPr>
+            <w:tcW w:w="1481" w:type="dxa"/>
+          </w:tcPr>
+          <w:p>
+            <w:pPr>
+              <w:rPr>
+                <w:lang w:val="nl-NL"/>
+              </w:rPr>
+            </w:pPr>
+            <w:r>
+              <w:rPr>
+                <w:lang w:val="nl-NL"/>
+              </w:rPr>
+              <w:t>4</w:t>
+            </w:r>
+          </w:p>
+        </w:tc>
+      </w:tr>
+      <w:tr>
+        <w:trPr>
+          <w:trHeight w:val="249"/>
+        </w:trPr>
+        <w:tc>
+          <w:tcPr>
+            <w:tcW w:w="4365" w:type="dxa"/>
+          </w:tcPr>
+          <w:p>
+            <w:pPr>
+              <w:rPr>
+                <w:lang w:val="nl-NL"/>
+              </w:rPr>
+            </w:pPr>
+          </w:p>
+        </w:tc>
+        <w:tc>
+          <w:tcPr>
+            <w:tcW w:w="1584" w:type="dxa"/>
+          </w:tcPr>
+          <w:p>
+            <w:pPr>
+              <w:jc w:val="center"/>
+              <w:rPr>
+                <w:lang w:val="nl-NL"/>
+              </w:rPr>
+            </w:pPr>
+          </w:p>
+        </w:tc>
+        <w:tc>
+          <w:tcPr>
+            <w:tcW w:w="1701" w:type="dxa"/>
+          </w:tcPr>
+          <w:p>
+            <w:pPr>
+              <w:rPr>
+                <w:lang w:val="nl-NL"/>
+              </w:rPr>
+            </w:pPr>
+          </w:p>
+        </w:tc>
+        <w:tc>
+          <w:tcPr>
+            <w:tcW w:w="1481" w:type="dxa"/>
+          </w:tcPr>
+          <w:p>
+            <w:pPr>
+              <w:rPr>
+                <w:lang w:val="nl-NL"/>
+              </w:rPr>
+            </w:pPr>
+          </w:p>
+        </w:tc>
+      </w:tr>
+      <w:tr>
+        <w:trPr>
+          <w:trHeight w:val="249"/>
+        </w:trPr>
+        <w:tc>
+          <w:tcPr>
+            <w:tcW w:w="4365" w:type="dxa"/>
+          </w:tcPr>
+          <w:p>
+            <w:pPr>
+              <w:rPr>
+                <w:lang w:val="nl-NL"/>
+              </w:rPr>
+            </w:pPr>
+          </w:p>
+        </w:tc>
+        <w:tc>
+          <w:tcPr>
+            <w:tcW w:w="1584" w:type="dxa"/>
+          </w:tcPr>
+          <w:p>
+            <w:pPr>
+              <w:jc w:val="center"/>
+              <w:rPr>
+                <w:lang w:val="nl-NL"/>
+              </w:rPr>
+            </w:pPr>
+          </w:p>
+        </w:tc>
+        <w:tc>
+          <w:tcPr>
+            <w:tcW w:w="1701" w:type="dxa"/>
+          </w:tcPr>
+          <w:p>
+            <w:pPr>
+              <w:rPr>
+                <w:lang w:val="nl-NL"/>
+              </w:rPr>
+            </w:pPr>
+          </w:p>
+        </w:tc>
+        <w:tc>
+          <w:tcPr>
+            <w:tcW w:w="1481" w:type="dxa"/>
+          </w:tcPr>
+          <w:p>
+            <w:pPr>
+              <w:rPr>
+                <w:lang w:val="nl-NL"/>
+              </w:rPr>
+            </w:pPr>
+          </w:p>
+        </w:tc>
+      </w:tr>
+    </w:tbl>
+    <w:p>
+      <w:pPr>
+        <w:rPr>
+          <w:lang w:val="nl-NL"/>
+        </w:rPr>
       </w:pPr>
     </w:p>
     <w:sectPr>
@@ -2376,6 +3801,25 @@
       <w:shd w:val="clear" w:color="auto" w:fill="E1DFDD"/>
     </w:rPr>
   </w:style>
+  <w:style w:type="table" w:styleId="Tabelraster">
+    <w:name w:val="Table Grid"/>
+    <w:basedOn w:val="Standaardtabel"/>
+    <w:uiPriority w:val="39"/>
+    <w:rsid w:val="00281A25"/>
+    <w:pPr>
+      <w:spacing w:after="0" w:line="240" w:lineRule="auto"/>
+    </w:pPr>
+    <w:tblPr>
+      <w:tblBorders>
+        <w:top w:val="single" w:sz="4" w:space="0" w:color="auto"/>
+        <w:left w:val="single" w:sz="4" w:space="0" w:color="auto"/>
+        <w:bottom w:val="single" w:sz="4" w:space="0" w:color="auto"/>
+        <w:right w:val="single" w:sz="4" w:space="0" w:color="auto"/>
+        <w:insideH w:val="single" w:sz="4" w:space="0" w:color="auto"/>
+        <w:insideV w:val="single" w:sz="4" w:space="0" w:color="auto"/>
+      </w:tblBorders>
+    </w:tblPr>
+  </w:style>
 </w:styles>
 </file>
 

</xml_diff>